<commit_message>
Se crea agenda semillero diciembre 2019
</commit_message>
<xml_diff>
--- a/instructor/Agenda_Semillero_Java_2019_Segunda_edición.docx
+++ b/instructor/Agenda_Semillero_Java_2019_Segunda_edición.docx
@@ -2162,263 +2162,164 @@
                 <w:sz w:val="20"/>
                 <w:szCs w:val="20"/>
               </w:rPr>
-              <w:t xml:space="preserve"> Componentes Globales, envió de parámetros y eventos Ouput</w:t>
-            </w:r>
+              <w:t xml:space="preserve"> Pruebas unitarias</w:t>
+            </w:r>
+          </w:p>
+        </w:tc>
+        <w:tc>
+          <w:tcPr>
+            <w:tcW w:w="2127" w:type="dxa"/>
+          </w:tcPr>
+          <w:p>
+            <w:pPr>
+              <w:rPr>
+                <w:rFonts w:ascii="Calibri" w:eastAsia="Calibri" w:hAnsi="Calibri" w:cs="Calibri"/>
+                <w:sz w:val="20"/>
+                <w:szCs w:val="20"/>
+              </w:rPr>
+            </w:pPr>
+            <w:r>
+              <w:rPr>
+                <w:rFonts w:ascii="Calibri" w:eastAsia="Calibri" w:hAnsi="Calibri" w:cs="Calibri"/>
+                <w:sz w:val="20"/>
+                <w:szCs w:val="20"/>
+              </w:rPr>
+              <w:t>Dic 1</w:t>
+            </w:r>
+            <w:r>
+              <w:rPr>
+                <w:rFonts w:ascii="Calibri" w:eastAsia="Calibri" w:hAnsi="Calibri" w:cs="Calibri"/>
+                <w:sz w:val="20"/>
+                <w:szCs w:val="20"/>
+              </w:rPr>
+              <w:t>8</w:t>
+            </w:r>
+            <w:r>
+              <w:rPr>
+                <w:rFonts w:ascii="Calibri" w:eastAsia="Calibri" w:hAnsi="Calibri" w:cs="Calibri"/>
+                <w:sz w:val="20"/>
+                <w:szCs w:val="20"/>
+              </w:rPr>
+              <w:t xml:space="preserve"> </w:t>
+            </w:r>
+            <w:r>
+              <w:rPr>
+                <w:rFonts w:ascii="Calibri" w:eastAsia="Calibri" w:hAnsi="Calibri" w:cs="Calibri"/>
+                <w:sz w:val="20"/>
+                <w:szCs w:val="20"/>
+              </w:rPr>
+              <w:t>miércoles</w:t>
+            </w:r>
+          </w:p>
+        </w:tc>
+        <w:tc>
+          <w:tcPr>
+            <w:tcW w:w="2268" w:type="dxa"/>
+          </w:tcPr>
+          <w:p>
+            <w:pPr>
+              <w:rPr>
+                <w:rFonts w:ascii="Calibri" w:eastAsia="Calibri" w:hAnsi="Calibri" w:cs="Calibri"/>
+                <w:sz w:val="20"/>
+                <w:szCs w:val="20"/>
+              </w:rPr>
+            </w:pPr>
+            <w:r>
+              <w:rPr>
+                <w:rFonts w:ascii="Calibri" w:eastAsia="Calibri" w:hAnsi="Calibri" w:cs="Calibri"/>
+                <w:sz w:val="20"/>
+                <w:szCs w:val="20"/>
+              </w:rPr>
+              <w:t xml:space="preserve">Juan Pablo </w:t>
+            </w:r>
+            <w:proofErr w:type="spellStart"/>
+            <w:r>
+              <w:rPr>
+                <w:rFonts w:ascii="Calibri" w:eastAsia="Calibri" w:hAnsi="Calibri" w:cs="Calibri"/>
+                <w:sz w:val="20"/>
+                <w:szCs w:val="20"/>
+              </w:rPr>
+              <w:t>Hillón</w:t>
+            </w:r>
+            <w:proofErr w:type="spellEnd"/>
+          </w:p>
+        </w:tc>
+        <w:tc>
+          <w:tcPr>
+            <w:tcW w:w="1073" w:type="dxa"/>
+          </w:tcPr>
+          <w:p>
+            <w:r>
+              <w:rPr>
+                <w:rFonts w:ascii="Calibri" w:eastAsia="Calibri" w:hAnsi="Calibri" w:cs="Calibri"/>
+                <w:sz w:val="20"/>
+                <w:szCs w:val="20"/>
+              </w:rPr>
+              <w:t xml:space="preserve">3.5 </w:t>
+            </w:r>
+            <w:proofErr w:type="spellStart"/>
+            <w:r>
+              <w:rPr>
+                <w:rFonts w:ascii="Calibri" w:eastAsia="Calibri" w:hAnsi="Calibri" w:cs="Calibri"/>
+                <w:sz w:val="20"/>
+                <w:szCs w:val="20"/>
+              </w:rPr>
+              <w:t>hr</w:t>
+            </w:r>
+            <w:proofErr w:type="spellEnd"/>
+          </w:p>
+        </w:tc>
+      </w:tr>
+      <w:tr>
+        <w:tc>
+          <w:tcPr>
+            <w:tcW w:w="3510" w:type="dxa"/>
+          </w:tcPr>
+          <w:p>
+            <w:pPr>
+              <w:rPr>
+                <w:rFonts w:ascii="Calibri" w:eastAsia="Calibri" w:hAnsi="Calibri" w:cs="Calibri"/>
+                <w:sz w:val="20"/>
+                <w:szCs w:val="20"/>
+              </w:rPr>
+            </w:pPr>
+          </w:p>
+        </w:tc>
+        <w:tc>
+          <w:tcPr>
+            <w:tcW w:w="2127" w:type="dxa"/>
+          </w:tcPr>
+          <w:p>
+            <w:pPr>
+              <w:rPr>
+                <w:rFonts w:ascii="Calibri" w:eastAsia="Calibri" w:hAnsi="Calibri" w:cs="Calibri"/>
+                <w:sz w:val="20"/>
+                <w:szCs w:val="20"/>
+              </w:rPr>
+            </w:pPr>
+          </w:p>
+        </w:tc>
+        <w:tc>
+          <w:tcPr>
+            <w:tcW w:w="2268" w:type="dxa"/>
+          </w:tcPr>
+          <w:p>
+            <w:pPr>
+              <w:rPr>
+                <w:rFonts w:ascii="Calibri" w:eastAsia="Calibri" w:hAnsi="Calibri" w:cs="Calibri"/>
+                <w:sz w:val="20"/>
+                <w:szCs w:val="20"/>
+              </w:rPr>
+            </w:pPr>
             <w:bookmarkStart w:id="0" w:name="_GoBack"/>
             <w:bookmarkEnd w:id="0"/>
           </w:p>
         </w:tc>
         <w:tc>
           <w:tcPr>
-            <w:tcW w:w="2127" w:type="dxa"/>
-          </w:tcPr>
-          <w:p>
-            <w:pPr>
-              <w:rPr>
-                <w:rFonts w:ascii="Calibri" w:eastAsia="Calibri" w:hAnsi="Calibri" w:cs="Calibri"/>
-                <w:sz w:val="20"/>
-                <w:szCs w:val="20"/>
-              </w:rPr>
-            </w:pPr>
-            <w:r>
-              <w:rPr>
-                <w:rFonts w:ascii="Calibri" w:eastAsia="Calibri" w:hAnsi="Calibri" w:cs="Calibri"/>
-                <w:sz w:val="20"/>
-                <w:szCs w:val="20"/>
-              </w:rPr>
-              <w:t>Dic 1</w:t>
-            </w:r>
-            <w:r>
-              <w:rPr>
-                <w:rFonts w:ascii="Calibri" w:eastAsia="Calibri" w:hAnsi="Calibri" w:cs="Calibri"/>
-                <w:sz w:val="20"/>
-                <w:szCs w:val="20"/>
-              </w:rPr>
-              <w:t>8</w:t>
-            </w:r>
-            <w:r>
-              <w:rPr>
-                <w:rFonts w:ascii="Calibri" w:eastAsia="Calibri" w:hAnsi="Calibri" w:cs="Calibri"/>
-                <w:sz w:val="20"/>
-                <w:szCs w:val="20"/>
-              </w:rPr>
-              <w:t xml:space="preserve"> </w:t>
-            </w:r>
-            <w:r>
-              <w:rPr>
-                <w:rFonts w:ascii="Calibri" w:eastAsia="Calibri" w:hAnsi="Calibri" w:cs="Calibri"/>
-                <w:sz w:val="20"/>
-                <w:szCs w:val="20"/>
-              </w:rPr>
-              <w:t>miércoles</w:t>
-            </w:r>
-          </w:p>
-        </w:tc>
-        <w:tc>
-          <w:tcPr>
-            <w:tcW w:w="2268" w:type="dxa"/>
-          </w:tcPr>
-          <w:p>
-            <w:pPr>
-              <w:rPr>
-                <w:rFonts w:ascii="Calibri" w:eastAsia="Calibri" w:hAnsi="Calibri" w:cs="Calibri"/>
-                <w:sz w:val="20"/>
-                <w:szCs w:val="20"/>
-              </w:rPr>
-            </w:pPr>
-            <w:r>
-              <w:rPr>
-                <w:rFonts w:ascii="Calibri" w:eastAsia="Calibri" w:hAnsi="Calibri" w:cs="Calibri"/>
-                <w:sz w:val="20"/>
-                <w:szCs w:val="20"/>
-              </w:rPr>
-              <w:t>Diego Álvarez</w:t>
-            </w:r>
-          </w:p>
-        </w:tc>
-        <w:tc>
-          <w:tcPr>
             <w:tcW w:w="1073" w:type="dxa"/>
           </w:tcPr>
-          <w:p>
-            <w:r>
-              <w:rPr>
-                <w:rFonts w:ascii="Calibri" w:eastAsia="Calibri" w:hAnsi="Calibri" w:cs="Calibri"/>
-                <w:sz w:val="20"/>
-                <w:szCs w:val="20"/>
-              </w:rPr>
-              <w:t xml:space="preserve">3.5 </w:t>
-            </w:r>
-            <w:proofErr w:type="spellStart"/>
-            <w:r>
-              <w:rPr>
-                <w:rFonts w:ascii="Calibri" w:eastAsia="Calibri" w:hAnsi="Calibri" w:cs="Calibri"/>
-                <w:sz w:val="20"/>
-                <w:szCs w:val="20"/>
-              </w:rPr>
-              <w:t>hr</w:t>
-            </w:r>
-            <w:proofErr w:type="spellEnd"/>
-          </w:p>
-        </w:tc>
-      </w:tr>
-      <w:tr>
-        <w:tc>
-          <w:tcPr>
-            <w:tcW w:w="3510" w:type="dxa"/>
-          </w:tcPr>
-          <w:p>
-            <w:pPr>
-              <w:rPr>
-                <w:rFonts w:ascii="Calibri" w:eastAsia="Calibri" w:hAnsi="Calibri" w:cs="Calibri"/>
-                <w:sz w:val="20"/>
-                <w:szCs w:val="20"/>
-              </w:rPr>
-            </w:pPr>
-            <w:r>
-              <w:rPr>
-                <w:rFonts w:ascii="Calibri" w:eastAsia="Calibri" w:hAnsi="Calibri" w:cs="Calibri"/>
-                <w:sz w:val="20"/>
-                <w:szCs w:val="20"/>
-              </w:rPr>
-              <w:t>Sesión 1</w:t>
-            </w:r>
-            <w:r>
-              <w:rPr>
-                <w:rFonts w:ascii="Calibri" w:eastAsia="Calibri" w:hAnsi="Calibri" w:cs="Calibri"/>
-                <w:sz w:val="20"/>
-                <w:szCs w:val="20"/>
-              </w:rPr>
-              <w:t>2</w:t>
-            </w:r>
-            <w:r>
-              <w:rPr>
-                <w:rFonts w:ascii="Calibri" w:eastAsia="Calibri" w:hAnsi="Calibri" w:cs="Calibri"/>
-                <w:sz w:val="20"/>
-                <w:szCs w:val="20"/>
-              </w:rPr>
-              <w:t>:</w:t>
-            </w:r>
-            <w:r>
-              <w:rPr>
-                <w:rFonts w:ascii="Calibri" w:eastAsia="Calibri" w:hAnsi="Calibri" w:cs="Calibri"/>
-                <w:sz w:val="20"/>
-                <w:szCs w:val="20"/>
-              </w:rPr>
-              <w:t xml:space="preserve"> </w:t>
-            </w:r>
-            <w:r>
-              <w:rPr>
-                <w:rFonts w:ascii="Calibri" w:eastAsia="Calibri" w:hAnsi="Calibri" w:cs="Calibri"/>
-                <w:sz w:val="20"/>
-                <w:szCs w:val="20"/>
-              </w:rPr>
-              <w:t>Pruebas unitarias</w:t>
-            </w:r>
-          </w:p>
-        </w:tc>
-        <w:tc>
-          <w:tcPr>
-            <w:tcW w:w="2127" w:type="dxa"/>
-          </w:tcPr>
-          <w:p>
-            <w:pPr>
-              <w:rPr>
-                <w:rFonts w:ascii="Calibri" w:eastAsia="Calibri" w:hAnsi="Calibri" w:cs="Calibri"/>
-                <w:sz w:val="20"/>
-                <w:szCs w:val="20"/>
-              </w:rPr>
-            </w:pPr>
-            <w:r>
-              <w:rPr>
-                <w:rFonts w:ascii="Calibri" w:eastAsia="Calibri" w:hAnsi="Calibri" w:cs="Calibri"/>
-                <w:sz w:val="20"/>
-                <w:szCs w:val="20"/>
-              </w:rPr>
-              <w:t>Dic 1</w:t>
-            </w:r>
-            <w:r>
-              <w:rPr>
-                <w:rFonts w:ascii="Calibri" w:eastAsia="Calibri" w:hAnsi="Calibri" w:cs="Calibri"/>
-                <w:sz w:val="20"/>
-                <w:szCs w:val="20"/>
-              </w:rPr>
-              <w:t>9</w:t>
-            </w:r>
-            <w:r>
-              <w:rPr>
-                <w:rFonts w:ascii="Calibri" w:eastAsia="Calibri" w:hAnsi="Calibri" w:cs="Calibri"/>
-                <w:sz w:val="20"/>
-                <w:szCs w:val="20"/>
-              </w:rPr>
-              <w:t xml:space="preserve"> </w:t>
-            </w:r>
-            <w:r>
-              <w:rPr>
-                <w:rFonts w:ascii="Calibri" w:eastAsia="Calibri" w:hAnsi="Calibri" w:cs="Calibri"/>
-                <w:sz w:val="20"/>
-                <w:szCs w:val="20"/>
-              </w:rPr>
-              <w:t>jueves</w:t>
-            </w:r>
-          </w:p>
-        </w:tc>
-        <w:tc>
-          <w:tcPr>
-            <w:tcW w:w="2268" w:type="dxa"/>
-          </w:tcPr>
-          <w:p>
-            <w:pPr>
-              <w:rPr>
-                <w:rFonts w:ascii="Calibri" w:eastAsia="Calibri" w:hAnsi="Calibri" w:cs="Calibri"/>
-                <w:sz w:val="20"/>
-                <w:szCs w:val="20"/>
-              </w:rPr>
-            </w:pPr>
-            <w:r>
-              <w:rPr>
-                <w:rFonts w:ascii="Calibri" w:eastAsia="Calibri" w:hAnsi="Calibri" w:cs="Calibri"/>
-                <w:sz w:val="20"/>
-                <w:szCs w:val="20"/>
-              </w:rPr>
-              <w:t xml:space="preserve">Juan Pablo </w:t>
-            </w:r>
-            <w:proofErr w:type="spellStart"/>
-            <w:r>
-              <w:rPr>
-                <w:rFonts w:ascii="Calibri" w:eastAsia="Calibri" w:hAnsi="Calibri" w:cs="Calibri"/>
-                <w:sz w:val="20"/>
-                <w:szCs w:val="20"/>
-              </w:rPr>
-              <w:t>Hillón</w:t>
-            </w:r>
-            <w:proofErr w:type="spellEnd"/>
-          </w:p>
-        </w:tc>
-        <w:tc>
-          <w:tcPr>
-            <w:tcW w:w="1073" w:type="dxa"/>
-          </w:tcPr>
-          <w:p>
-            <w:r>
-              <w:rPr>
-                <w:rFonts w:ascii="Calibri" w:eastAsia="Calibri" w:hAnsi="Calibri" w:cs="Calibri"/>
-                <w:sz w:val="20"/>
-                <w:szCs w:val="20"/>
-              </w:rPr>
-              <w:t xml:space="preserve">3.5 </w:t>
-            </w:r>
-            <w:proofErr w:type="spellStart"/>
-            <w:r>
-              <w:rPr>
-                <w:rFonts w:ascii="Calibri" w:eastAsia="Calibri" w:hAnsi="Calibri" w:cs="Calibri"/>
-                <w:sz w:val="20"/>
-                <w:szCs w:val="20"/>
-              </w:rPr>
-              <w:t>hr</w:t>
-            </w:r>
-            <w:proofErr w:type="spellEnd"/>
-          </w:p>
+          <w:p/>
         </w:tc>
       </w:tr>
       <w:tr>

</xml_diff>